<commit_message>
update Class des and diagram of UserClass
</commit_message>
<xml_diff>
--- a/ClassDiagram+Sequence/Compleated/Class Description Coffeshop project.docx
+++ b/ClassDiagram+Sequence/Compleated/Class Description Coffeshop project.docx
@@ -17,16 +17,16 @@
           <w:noProof/>
         </w:rPr>
         <w:drawing>
-          <wp:anchor distT="0" distB="0" distL="114300" distR="114300" simplePos="0" relativeHeight="251674624" behindDoc="0" locked="0" layoutInCell="1" allowOverlap="1" wp14:anchorId="21BC8A39" wp14:editId="590F6C05">
+          <wp:anchor distT="0" distB="0" distL="114300" distR="114300" simplePos="0" relativeHeight="251674624" behindDoc="1" locked="0" layoutInCell="1" allowOverlap="1" wp14:anchorId="79C51242" wp14:editId="185A609F">
             <wp:simplePos x="0" y="0"/>
             <wp:positionH relativeFrom="column">
-              <wp:posOffset>1468120</wp:posOffset>
+              <wp:posOffset>1617980</wp:posOffset>
             </wp:positionH>
             <wp:positionV relativeFrom="paragraph">
-              <wp:posOffset>542925</wp:posOffset>
+              <wp:posOffset>1159510</wp:posOffset>
             </wp:positionV>
-            <wp:extent cx="2677795" cy="1938655"/>
-            <wp:effectExtent l="0" t="0" r="8255" b="4445"/>
+            <wp:extent cx="2802255" cy="2727325"/>
+            <wp:effectExtent l="0" t="0" r="0" b="0"/>
             <wp:wrapTopAndBottom/>
             <wp:docPr id="1" name="รูปภาพ 1"/>
             <wp:cNvGraphicFramePr>
@@ -54,7 +54,7 @@
                   <pic:spPr>
                     <a:xfrm>
                       <a:off x="0" y="0"/>
-                      <a:ext cx="2677795" cy="1938655"/>
+                      <a:ext cx="2802255" cy="2727325"/>
                     </a:xfrm>
                     <a:prstGeom prst="rect">
                       <a:avLst/>
@@ -82,6 +82,16 @@
         </w:rPr>
         <w:t>Class Description</w:t>
       </w:r>
+      <w:r>
+        <w:rPr>
+          <w:b/>
+          <w:bCs/>
+          <w:sz w:val="32"/>
+          <w:szCs w:val="40"/>
+          <w:u w:val="single"/>
+        </w:rPr>
+        <w:br/>
+      </w:r>
     </w:p>
     <w:p>
       <w:pPr>
@@ -125,6 +135,22 @@
         </w:rPr>
         <w:t>User</w:t>
       </w:r>
+    </w:p>
+    <w:p>
+      <w:pPr>
+        <w:rPr>
+          <w:sz w:val="28"/>
+          <w:szCs w:val="36"/>
+        </w:rPr>
+      </w:pPr>
+    </w:p>
+    <w:p>
+      <w:pPr>
+        <w:rPr>
+          <w:sz w:val="28"/>
+          <w:szCs w:val="36"/>
+        </w:rPr>
+      </w:pPr>
     </w:p>
     <w:p>
       <w:pPr>
@@ -407,6 +433,88 @@
           </w:p>
         </w:tc>
       </w:tr>
+      <w:tr>
+        <w:tc>
+          <w:tcPr>
+            <w:tcW w:w="1242" w:type="dxa"/>
+          </w:tcPr>
+          <w:p>
+            <w:pPr>
+              <w:rPr>
+                <w:sz w:val="24"/>
+                <w:szCs w:val="24"/>
+              </w:rPr>
+            </w:pPr>
+            <w:r>
+              <w:rPr>
+                <w:sz w:val="24"/>
+                <w:szCs w:val="24"/>
+              </w:rPr>
+              <w:t>3.</w:t>
+            </w:r>
+          </w:p>
+        </w:tc>
+        <w:tc>
+          <w:tcPr>
+            <w:tcW w:w="2410" w:type="dxa"/>
+          </w:tcPr>
+          <w:p>
+            <w:pPr>
+              <w:rPr>
+                <w:sz w:val="24"/>
+                <w:szCs w:val="24"/>
+              </w:rPr>
+            </w:pPr>
+            <w:r>
+              <w:rPr>
+                <w:sz w:val="24"/>
+                <w:szCs w:val="24"/>
+              </w:rPr>
+              <w:t>Position</w:t>
+            </w:r>
+          </w:p>
+        </w:tc>
+        <w:tc>
+          <w:tcPr>
+            <w:tcW w:w="3279" w:type="dxa"/>
+          </w:tcPr>
+          <w:p>
+            <w:pPr>
+              <w:rPr>
+                <w:sz w:val="24"/>
+                <w:szCs w:val="24"/>
+              </w:rPr>
+            </w:pPr>
+            <w:r>
+              <w:rPr>
+                <w:sz w:val="24"/>
+                <w:szCs w:val="24"/>
+              </w:rPr>
+              <w:t>Position in system such as ,Cashier and Barista</w:t>
+            </w:r>
+          </w:p>
+        </w:tc>
+        <w:tc>
+          <w:tcPr>
+            <w:tcW w:w="2311" w:type="dxa"/>
+          </w:tcPr>
+          <w:p>
+            <w:pPr>
+              <w:rPr>
+                <w:sz w:val="24"/>
+                <w:szCs w:val="24"/>
+              </w:rPr>
+            </w:pPr>
+            <w:r>
+              <w:rPr>
+                <w:sz w:val="24"/>
+                <w:szCs w:val="24"/>
+              </w:rPr>
+              <w:t>string</w:t>
+            </w:r>
+          </w:p>
+        </w:tc>
+      </w:tr>
     </w:tbl>
     <w:p>
       <w:pPr>
@@ -541,190 +649,6 @@
           <w:sz w:val="24"/>
           <w:szCs w:val="32"/>
         </w:rPr>
-        <w:t xml:space="preserve">Method Name </w:t>
-      </w:r>
-      <w:r>
-        <w:rPr>
-          <w:sz w:val="28"/>
-          <w:szCs w:val="36"/>
-        </w:rPr>
-        <w:t xml:space="preserve">: </w:t>
-      </w:r>
-      <w:r>
-        <w:rPr>
-          <w:sz w:val="24"/>
-          <w:szCs w:val="32"/>
-        </w:rPr>
-        <w:t>g</w:t>
-      </w:r>
-      <w:r>
-        <w:rPr>
-          <w:sz w:val="24"/>
-          <w:szCs w:val="32"/>
-        </w:rPr>
-        <w:t>etUPassword():string</w:t>
-      </w:r>
-      <w:r>
-        <w:rPr>
-          <w:sz w:val="24"/>
-          <w:szCs w:val="32"/>
-        </w:rPr>
-        <w:br/>
-        <w:t>Description       : get value of password</w:t>
-      </w:r>
-      <w:r>
-        <w:rPr>
-          <w:sz w:val="24"/>
-          <w:szCs w:val="32"/>
-        </w:rPr>
-        <w:br/>
-        <w:t>Return               : Password Value</w:t>
-      </w:r>
-    </w:p>
-    <w:p>
-      <w:pPr>
-        <w:rPr>
-          <w:sz w:val="24"/>
-          <w:szCs w:val="32"/>
-        </w:rPr>
-      </w:pPr>
-      <w:r>
-        <w:rPr>
-          <w:sz w:val="24"/>
-          <w:szCs w:val="32"/>
-        </w:rPr>
-        <w:t xml:space="preserve">Method Name </w:t>
-      </w:r>
-      <w:r>
-        <w:rPr>
-          <w:sz w:val="28"/>
-          <w:szCs w:val="36"/>
-        </w:rPr>
-        <w:t xml:space="preserve">: </w:t>
-      </w:r>
-      <w:r>
-        <w:rPr>
-          <w:sz w:val="24"/>
-          <w:szCs w:val="32"/>
-        </w:rPr>
-        <w:t>s</w:t>
-      </w:r>
-      <w:r>
-        <w:rPr>
-          <w:sz w:val="24"/>
-          <w:szCs w:val="32"/>
-        </w:rPr>
-        <w:t>etUPassword(</w:t>
-      </w:r>
-      <w:r>
-        <w:rPr>
-          <w:sz w:val="24"/>
-          <w:szCs w:val="32"/>
-        </w:rPr>
-        <w:t>UPassword:string</w:t>
-      </w:r>
-      <w:r>
-        <w:rPr>
-          <w:sz w:val="24"/>
-          <w:szCs w:val="32"/>
-        </w:rPr>
-        <w:t>):</w:t>
-      </w:r>
-      <w:r>
-        <w:rPr>
-          <w:sz w:val="24"/>
-          <w:szCs w:val="32"/>
-        </w:rPr>
-        <w:t>void</w:t>
-      </w:r>
-      <w:r>
-        <w:rPr>
-          <w:sz w:val="24"/>
-          <w:szCs w:val="32"/>
-        </w:rPr>
-        <w:br/>
-        <w:t>Description       :</w:t>
-      </w:r>
-      <w:r>
-        <w:rPr>
-          <w:sz w:val="24"/>
-          <w:szCs w:val="32"/>
-        </w:rPr>
-        <w:t xml:space="preserve"> s</w:t>
-      </w:r>
-      <w:r>
-        <w:rPr>
-          <w:sz w:val="24"/>
-          <w:szCs w:val="32"/>
-        </w:rPr>
-        <w:t>et value of password</w:t>
-      </w:r>
-      <w:r>
-        <w:rPr>
-          <w:sz w:val="24"/>
-          <w:szCs w:val="32"/>
-        </w:rPr>
-        <w:br/>
-        <w:t>Return               : Password Value</w:t>
-      </w:r>
-    </w:p>
-    <w:p>
-      <w:pPr>
-        <w:rPr>
-          <w:sz w:val="24"/>
-          <w:szCs w:val="32"/>
-        </w:rPr>
-      </w:pPr>
-      <w:r>
-        <w:rPr>
-          <w:sz w:val="24"/>
-          <w:szCs w:val="32"/>
-        </w:rPr>
-        <w:t xml:space="preserve">Method Name </w:t>
-      </w:r>
-      <w:r>
-        <w:rPr>
-          <w:sz w:val="28"/>
-          <w:szCs w:val="36"/>
-        </w:rPr>
-        <w:t xml:space="preserve">: </w:t>
-      </w:r>
-      <w:r>
-        <w:rPr>
-          <w:sz w:val="24"/>
-          <w:szCs w:val="32"/>
-        </w:rPr>
-        <w:t xml:space="preserve">Login </w:t>
-      </w:r>
-      <w:r>
-        <w:rPr>
-          <w:sz w:val="24"/>
-          <w:szCs w:val="32"/>
-        </w:rPr>
-        <w:br/>
-        <w:t>Description       : Method for Login into the system.</w:t>
-      </w:r>
-      <w:r>
-        <w:rPr>
-          <w:sz w:val="24"/>
-          <w:szCs w:val="32"/>
-        </w:rPr>
-        <w:br/>
-        <w:t>Return               : Status of login.</w:t>
-      </w:r>
-    </w:p>
-    <w:p>
-      <w:pPr>
-        <w:rPr>
-          <w:sz w:val="24"/>
-          <w:szCs w:val="32"/>
-        </w:rPr>
-      </w:pPr>
-      <w:r>
-        <w:rPr>
-          <w:sz w:val="24"/>
-          <w:szCs w:val="32"/>
-        </w:rPr>
         <w:lastRenderedPageBreak/>
         <w:t xml:space="preserve">Method Name </w:t>
       </w:r>
@@ -740,6 +664,190 @@
           <w:sz w:val="24"/>
           <w:szCs w:val="32"/>
         </w:rPr>
+        <w:t>g</w:t>
+      </w:r>
+      <w:r>
+        <w:rPr>
+          <w:sz w:val="24"/>
+          <w:szCs w:val="32"/>
+        </w:rPr>
+        <w:t>etUPassword():string</w:t>
+      </w:r>
+      <w:r>
+        <w:rPr>
+          <w:sz w:val="24"/>
+          <w:szCs w:val="32"/>
+        </w:rPr>
+        <w:br/>
+        <w:t>Description       : get value of password</w:t>
+      </w:r>
+      <w:r>
+        <w:rPr>
+          <w:sz w:val="24"/>
+          <w:szCs w:val="32"/>
+        </w:rPr>
+        <w:br/>
+        <w:t>Return               : Password Value</w:t>
+      </w:r>
+    </w:p>
+    <w:p>
+      <w:pPr>
+        <w:rPr>
+          <w:sz w:val="24"/>
+          <w:szCs w:val="32"/>
+        </w:rPr>
+      </w:pPr>
+      <w:r>
+        <w:rPr>
+          <w:sz w:val="24"/>
+          <w:szCs w:val="32"/>
+        </w:rPr>
+        <w:t xml:space="preserve">Method Name </w:t>
+      </w:r>
+      <w:r>
+        <w:rPr>
+          <w:sz w:val="28"/>
+          <w:szCs w:val="36"/>
+        </w:rPr>
+        <w:t xml:space="preserve">: </w:t>
+      </w:r>
+      <w:r>
+        <w:rPr>
+          <w:sz w:val="24"/>
+          <w:szCs w:val="32"/>
+        </w:rPr>
+        <w:t>s</w:t>
+      </w:r>
+      <w:r>
+        <w:rPr>
+          <w:sz w:val="24"/>
+          <w:szCs w:val="32"/>
+        </w:rPr>
+        <w:t>etUPassword(</w:t>
+      </w:r>
+      <w:r>
+        <w:rPr>
+          <w:sz w:val="24"/>
+          <w:szCs w:val="32"/>
+        </w:rPr>
+        <w:t>UPassword:string</w:t>
+      </w:r>
+      <w:r>
+        <w:rPr>
+          <w:sz w:val="24"/>
+          <w:szCs w:val="32"/>
+        </w:rPr>
+        <w:t>):</w:t>
+      </w:r>
+      <w:r>
+        <w:rPr>
+          <w:sz w:val="24"/>
+          <w:szCs w:val="32"/>
+        </w:rPr>
+        <w:t>void</w:t>
+      </w:r>
+      <w:r>
+        <w:rPr>
+          <w:sz w:val="24"/>
+          <w:szCs w:val="32"/>
+        </w:rPr>
+        <w:br/>
+        <w:t>Description       :</w:t>
+      </w:r>
+      <w:r>
+        <w:rPr>
+          <w:sz w:val="24"/>
+          <w:szCs w:val="32"/>
+        </w:rPr>
+        <w:t xml:space="preserve"> s</w:t>
+      </w:r>
+      <w:r>
+        <w:rPr>
+          <w:sz w:val="24"/>
+          <w:szCs w:val="32"/>
+        </w:rPr>
+        <w:t>et value of password</w:t>
+      </w:r>
+      <w:r>
+        <w:rPr>
+          <w:sz w:val="24"/>
+          <w:szCs w:val="32"/>
+        </w:rPr>
+        <w:br/>
+        <w:t>Return               : Password Value</w:t>
+      </w:r>
+    </w:p>
+    <w:p>
+      <w:pPr>
+        <w:rPr>
+          <w:sz w:val="24"/>
+          <w:szCs w:val="32"/>
+        </w:rPr>
+      </w:pPr>
+      <w:r>
+        <w:rPr>
+          <w:sz w:val="24"/>
+          <w:szCs w:val="32"/>
+        </w:rPr>
+        <w:t xml:space="preserve">Method Name </w:t>
+      </w:r>
+      <w:r>
+        <w:rPr>
+          <w:sz w:val="28"/>
+          <w:szCs w:val="36"/>
+        </w:rPr>
+        <w:t xml:space="preserve">: </w:t>
+      </w:r>
+      <w:r>
+        <w:rPr>
+          <w:sz w:val="24"/>
+          <w:szCs w:val="32"/>
+        </w:rPr>
+        <w:t xml:space="preserve">Login </w:t>
+      </w:r>
+      <w:r>
+        <w:rPr>
+          <w:sz w:val="24"/>
+          <w:szCs w:val="32"/>
+        </w:rPr>
+        <w:br/>
+        <w:t>Description       : Method for Login into the system.</w:t>
+      </w:r>
+      <w:r>
+        <w:rPr>
+          <w:sz w:val="24"/>
+          <w:szCs w:val="32"/>
+        </w:rPr>
+        <w:br/>
+        <w:t>Return               : Status of login.</w:t>
+      </w:r>
+    </w:p>
+    <w:p>
+      <w:pPr>
+        <w:rPr>
+          <w:sz w:val="24"/>
+          <w:szCs w:val="32"/>
+        </w:rPr>
+      </w:pPr>
+      <w:r>
+        <w:rPr>
+          <w:sz w:val="24"/>
+          <w:szCs w:val="32"/>
+        </w:rPr>
+        <w:t xml:space="preserve">Method Name </w:t>
+      </w:r>
+      <w:r>
+        <w:rPr>
+          <w:sz w:val="28"/>
+          <w:szCs w:val="36"/>
+        </w:rPr>
+        <w:t xml:space="preserve">: </w:t>
+      </w:r>
+      <w:r>
+        <w:rPr>
+          <w:sz w:val="24"/>
+          <w:szCs w:val="32"/>
+        </w:rPr>
         <w:t>printUserIDandPass</w:t>
       </w:r>
       <w:r>
@@ -771,209 +879,259 @@
         </w:rPr>
         <w:t>turn               : Print UserID and Password</w:t>
       </w:r>
+    </w:p>
+    <w:p>
+      <w:pPr>
+        <w:rPr>
+          <w:sz w:val="24"/>
+          <w:szCs w:val="32"/>
+        </w:rPr>
+      </w:pPr>
+      <w:r>
+        <w:rPr>
+          <w:sz w:val="24"/>
+          <w:szCs w:val="32"/>
+        </w:rPr>
+        <w:t xml:space="preserve">Method Name </w:t>
+      </w:r>
+      <w:r>
+        <w:rPr>
+          <w:sz w:val="28"/>
+          <w:szCs w:val="36"/>
+        </w:rPr>
+        <w:t xml:space="preserve">: </w:t>
+      </w:r>
+      <w:r>
+        <w:rPr>
+          <w:sz w:val="24"/>
+          <w:szCs w:val="32"/>
+        </w:rPr>
+        <w:t>get</w:t>
+      </w:r>
+      <w:r>
+        <w:rPr>
+          <w:sz w:val="24"/>
+          <w:szCs w:val="32"/>
+        </w:rPr>
+        <w:t>Postition ():string</w:t>
+      </w:r>
+      <w:r>
+        <w:rPr>
+          <w:sz w:val="24"/>
+          <w:szCs w:val="32"/>
+        </w:rPr>
+        <w:br/>
+        <w:t>Descrip</w:t>
+      </w:r>
+      <w:r>
+        <w:rPr>
+          <w:sz w:val="24"/>
+          <w:szCs w:val="32"/>
+        </w:rPr>
+        <w:t>tion       : Get value of Position</w:t>
+      </w:r>
+      <w:r>
+        <w:rPr>
+          <w:sz w:val="24"/>
+          <w:szCs w:val="32"/>
+        </w:rPr>
+        <w:br/>
+        <w:t>Ret</w:t>
+      </w:r>
+      <w:r>
+        <w:rPr>
+          <w:sz w:val="24"/>
+          <w:szCs w:val="32"/>
+        </w:rPr>
+        <w:t>urn               : Postition</w:t>
+      </w:r>
+      <w:r>
+        <w:rPr>
+          <w:sz w:val="24"/>
+          <w:szCs w:val="32"/>
+        </w:rPr>
+        <w:br/>
+      </w:r>
+      <w:r>
+        <w:rPr>
+          <w:sz w:val="24"/>
+          <w:szCs w:val="32"/>
+        </w:rPr>
+        <w:br/>
+      </w:r>
+      <w:r>
+        <w:rPr>
+          <w:sz w:val="24"/>
+          <w:szCs w:val="32"/>
+        </w:rPr>
+        <w:t xml:space="preserve">Method Name </w:t>
+      </w:r>
+      <w:r>
+        <w:rPr>
+          <w:sz w:val="28"/>
+          <w:szCs w:val="36"/>
+        </w:rPr>
+        <w:t xml:space="preserve">: </w:t>
+      </w:r>
+      <w:r>
+        <w:rPr>
+          <w:sz w:val="24"/>
+          <w:szCs w:val="32"/>
+        </w:rPr>
+        <w:t>setPostion(Postition:string</w:t>
+      </w:r>
+      <w:r>
+        <w:rPr>
+          <w:sz w:val="24"/>
+          <w:szCs w:val="32"/>
+        </w:rPr>
+        <w:t>):void</w:t>
+      </w:r>
+      <w:r>
+        <w:rPr>
+          <w:sz w:val="24"/>
+          <w:szCs w:val="32"/>
+        </w:rPr>
+        <w:br/>
+        <w:t>Descriptio</w:t>
+      </w:r>
+      <w:r>
+        <w:rPr>
+          <w:sz w:val="24"/>
+          <w:szCs w:val="32"/>
+        </w:rPr>
+        <w:t>n       : Set a value of Position</w:t>
+      </w:r>
+      <w:r>
+        <w:rPr>
+          <w:sz w:val="24"/>
+          <w:szCs w:val="32"/>
+        </w:rPr>
+        <w:br/>
+        <w:t>Ret</w:t>
+      </w:r>
+      <w:r>
+        <w:rPr>
+          <w:sz w:val="24"/>
+          <w:szCs w:val="32"/>
+        </w:rPr>
+        <w:t>urn               : Position</w:t>
+      </w:r>
+    </w:p>
+    <w:p>
+      <w:pPr>
+        <w:rPr>
+          <w:sz w:val="24"/>
+          <w:szCs w:val="32"/>
+        </w:rPr>
+      </w:pPr>
+    </w:p>
+    <w:p>
+      <w:pPr>
+        <w:rPr>
+          <w:sz w:val="24"/>
+          <w:szCs w:val="32"/>
+        </w:rPr>
+      </w:pPr>
+    </w:p>
+    <w:p>
+      <w:pPr>
+        <w:rPr>
+          <w:sz w:val="24"/>
+          <w:szCs w:val="32"/>
+        </w:rPr>
+      </w:pPr>
+    </w:p>
+    <w:p>
+      <w:pPr>
+        <w:rPr>
+          <w:sz w:val="24"/>
+          <w:szCs w:val="32"/>
+        </w:rPr>
+      </w:pPr>
+    </w:p>
+    <w:p>
+      <w:pPr>
+        <w:rPr>
+          <w:sz w:val="24"/>
+          <w:szCs w:val="32"/>
+        </w:rPr>
+      </w:pPr>
+    </w:p>
+    <w:p>
+      <w:pPr>
+        <w:rPr>
+          <w:sz w:val="24"/>
+          <w:szCs w:val="32"/>
+        </w:rPr>
+      </w:pPr>
+    </w:p>
+    <w:p>
+      <w:pPr>
+        <w:rPr>
+          <w:sz w:val="24"/>
+          <w:szCs w:val="32"/>
+        </w:rPr>
+      </w:pPr>
+    </w:p>
+    <w:p>
+      <w:pPr>
+        <w:rPr>
+          <w:sz w:val="24"/>
+          <w:szCs w:val="32"/>
+        </w:rPr>
+      </w:pPr>
+    </w:p>
+    <w:p>
+      <w:pPr>
+        <w:rPr>
+          <w:sz w:val="24"/>
+          <w:szCs w:val="32"/>
+        </w:rPr>
+      </w:pPr>
+    </w:p>
+    <w:p>
+      <w:pPr>
+        <w:rPr>
+          <w:sz w:val="24"/>
+          <w:szCs w:val="32"/>
+        </w:rPr>
+      </w:pPr>
+    </w:p>
+    <w:p>
+      <w:pPr>
+        <w:rPr>
+          <w:sz w:val="24"/>
+          <w:szCs w:val="32"/>
+        </w:rPr>
+      </w:pPr>
+    </w:p>
+    <w:p>
+      <w:pPr>
+        <w:rPr>
+          <w:sz w:val="24"/>
+          <w:szCs w:val="32"/>
+        </w:rPr>
+      </w:pPr>
+    </w:p>
+    <w:p>
+      <w:pPr>
+        <w:rPr>
+          <w:rFonts w:hint="cs"/>
+          <w:sz w:val="28"/>
+          <w:szCs w:val="36"/>
+          <w:cs/>
+        </w:rPr>
+      </w:pPr>
       <w:bookmarkStart w:id="0" w:name="_GoBack"/>
       <w:bookmarkEnd w:id="0"/>
-    </w:p>
-    <w:p>
-      <w:pPr>
-        <w:rPr>
-          <w:sz w:val="24"/>
-          <w:szCs w:val="32"/>
-        </w:rPr>
-      </w:pPr>
-    </w:p>
-    <w:p>
-      <w:pPr>
-        <w:rPr>
-          <w:sz w:val="24"/>
-          <w:szCs w:val="32"/>
-        </w:rPr>
-      </w:pPr>
-    </w:p>
-    <w:p>
-      <w:pPr>
-        <w:rPr>
-          <w:sz w:val="24"/>
-          <w:szCs w:val="32"/>
-        </w:rPr>
-      </w:pPr>
-    </w:p>
-    <w:p>
-      <w:pPr>
-        <w:rPr>
-          <w:sz w:val="24"/>
-          <w:szCs w:val="32"/>
-        </w:rPr>
-      </w:pPr>
-    </w:p>
-    <w:p>
-      <w:pPr>
-        <w:rPr>
-          <w:sz w:val="24"/>
-          <w:szCs w:val="32"/>
-        </w:rPr>
-      </w:pPr>
-    </w:p>
-    <w:p>
-      <w:pPr>
-        <w:rPr>
-          <w:sz w:val="24"/>
-          <w:szCs w:val="32"/>
-        </w:rPr>
-      </w:pPr>
-    </w:p>
-    <w:p>
-      <w:pPr>
-        <w:rPr>
-          <w:sz w:val="24"/>
-          <w:szCs w:val="32"/>
-        </w:rPr>
-      </w:pPr>
-    </w:p>
-    <w:p>
-      <w:pPr>
-        <w:rPr>
-          <w:sz w:val="24"/>
-          <w:szCs w:val="32"/>
-        </w:rPr>
-      </w:pPr>
-    </w:p>
-    <w:p>
-      <w:pPr>
-        <w:rPr>
-          <w:sz w:val="24"/>
-          <w:szCs w:val="32"/>
-        </w:rPr>
-      </w:pPr>
-    </w:p>
-    <w:p>
-      <w:pPr>
-        <w:rPr>
-          <w:sz w:val="24"/>
-          <w:szCs w:val="32"/>
-        </w:rPr>
-      </w:pPr>
-    </w:p>
-    <w:p>
-      <w:pPr>
-        <w:rPr>
-          <w:sz w:val="24"/>
-          <w:szCs w:val="32"/>
-        </w:rPr>
-      </w:pPr>
-    </w:p>
-    <w:p>
-      <w:pPr>
-        <w:rPr>
-          <w:sz w:val="24"/>
-          <w:szCs w:val="32"/>
-        </w:rPr>
-      </w:pPr>
-    </w:p>
-    <w:p>
-      <w:pPr>
-        <w:rPr>
-          <w:sz w:val="24"/>
-          <w:szCs w:val="32"/>
-        </w:rPr>
-      </w:pPr>
-    </w:p>
-    <w:p>
-      <w:pPr>
-        <w:rPr>
-          <w:sz w:val="24"/>
-          <w:szCs w:val="32"/>
-        </w:rPr>
-      </w:pPr>
-    </w:p>
-    <w:p>
-      <w:pPr>
-        <w:rPr>
-          <w:sz w:val="24"/>
-          <w:szCs w:val="32"/>
-        </w:rPr>
-      </w:pPr>
-    </w:p>
-    <w:p>
-      <w:pPr>
-        <w:rPr>
-          <w:sz w:val="24"/>
-          <w:szCs w:val="32"/>
-        </w:rPr>
-      </w:pPr>
-    </w:p>
-    <w:p>
-      <w:pPr>
-        <w:rPr>
-          <w:sz w:val="24"/>
-          <w:szCs w:val="32"/>
-        </w:rPr>
-      </w:pPr>
-    </w:p>
-    <w:p>
-      <w:pPr>
-        <w:rPr>
-          <w:sz w:val="24"/>
-          <w:szCs w:val="32"/>
-        </w:rPr>
-      </w:pPr>
-    </w:p>
-    <w:p>
-      <w:pPr>
-        <w:rPr>
-          <w:sz w:val="24"/>
-          <w:szCs w:val="32"/>
-        </w:rPr>
-      </w:pPr>
-    </w:p>
-    <w:p>
-      <w:pPr>
-        <w:rPr>
-          <w:sz w:val="24"/>
-          <w:szCs w:val="32"/>
-        </w:rPr>
-      </w:pPr>
-    </w:p>
-    <w:p>
-      <w:pPr>
-        <w:rPr>
-          <w:sz w:val="24"/>
-          <w:szCs w:val="32"/>
-        </w:rPr>
-      </w:pPr>
-    </w:p>
-    <w:p>
-      <w:pPr>
-        <w:rPr>
-          <w:sz w:val="24"/>
-          <w:szCs w:val="32"/>
-        </w:rPr>
-      </w:pPr>
-    </w:p>
-    <w:p>
-      <w:pPr>
-        <w:rPr>
-          <w:sz w:val="24"/>
-          <w:szCs w:val="32"/>
-        </w:rPr>
-      </w:pPr>
-    </w:p>
-    <w:p>
-      <w:pPr>
-        <w:rPr>
-          <w:rFonts w:hint="cs"/>
-          <w:sz w:val="28"/>
-          <w:szCs w:val="36"/>
-          <w:cs/>
-        </w:rPr>
-      </w:pPr>
       <w:r>
         <w:rPr>
           <w:noProof/>
         </w:rPr>
         <w:lastRenderedPageBreak/>
         <w:drawing>
-          <wp:anchor distT="0" distB="0" distL="114300" distR="114300" simplePos="0" relativeHeight="251666432" behindDoc="1" locked="0" layoutInCell="1" allowOverlap="1" wp14:anchorId="044B84E2" wp14:editId="603588C3">
+          <wp:anchor distT="0" distB="0" distL="114300" distR="114300" simplePos="0" relativeHeight="251666432" behindDoc="1" locked="0" layoutInCell="1" allowOverlap="1" wp14:anchorId="31EB3FC4" wp14:editId="28FA1DD8">
             <wp:simplePos x="0" y="0"/>
             <wp:positionH relativeFrom="column">
               <wp:posOffset>1791970</wp:posOffset>
@@ -8730,7 +8888,7 @@
             <w:szCs w:val="22"/>
             <w:lang w:val="th-TH"/>
           </w:rPr>
-          <w:t>2</w:t>
+          <w:t>3</w:t>
         </w:r>
         <w:r>
           <w:fldChar w:fldCharType="end"/>
@@ -9627,7 +9785,7 @@
 </file>
 
 <file path=customXml/itemProps1.xml><?xml version="1.0" encoding="utf-8"?>
-<ds:datastoreItem xmlns:ds="http://schemas.openxmlformats.org/officeDocument/2006/customXml" ds:itemID="{4E9DF096-0460-4345-BD82-F215EFAD00F2}">
+<ds:datastoreItem xmlns:ds="http://schemas.openxmlformats.org/officeDocument/2006/customXml" ds:itemID="{70F77C08-BFBB-490D-8DBE-6BB962741CBD}">
   <ds:schemaRefs>
     <ds:schemaRef ds:uri="http://schemas.openxmlformats.org/officeDocument/2006/bibliography"/>
   </ds:schemaRefs>

</xml_diff>

<commit_message>
usecase description and  SQ16-17
</commit_message>
<xml_diff>
--- a/ClassDiagram+Sequence/Compleated/Class Description Coffeshop project.docx
+++ b/ClassDiagram+Sequence/Compleated/Class Description Coffeshop project.docx
@@ -1123,8 +1123,6 @@
           <w:cs/>
         </w:rPr>
       </w:pPr>
-      <w:bookmarkStart w:id="0" w:name="_GoBack"/>
-      <w:bookmarkEnd w:id="0"/>
       <w:r>
         <w:rPr>
           <w:noProof/>
@@ -4226,10 +4224,10 @@
           <w:noProof/>
         </w:rPr>
         <w:drawing>
-          <wp:inline distT="0" distB="0" distL="0" distR="0" wp14:anchorId="2E527239" wp14:editId="6894FEC0">
-            <wp:extent cx="2590800" cy="2858988"/>
-            <wp:effectExtent l="0" t="0" r="0" b="0"/>
-            <wp:docPr id="5" name="รูปภาพ 5"/>
+          <wp:inline distT="0" distB="0" distL="0" distR="0" wp14:anchorId="1AAC1D79" wp14:editId="2E43FC74">
+            <wp:extent cx="3208867" cy="3519402"/>
+            <wp:effectExtent l="0" t="0" r="0" b="5080"/>
+            <wp:docPr id="4" name="รูปภาพ 4"/>
             <wp:cNvGraphicFramePr>
               <a:graphicFrameLocks xmlns:a="http://schemas.openxmlformats.org/drawingml/2006/main" noChangeAspect="1"/>
             </wp:cNvGraphicFramePr>
@@ -4249,7 +4247,7 @@
                   <pic:spPr>
                     <a:xfrm>
                       <a:off x="0" y="0"/>
-                      <a:ext cx="2589676" cy="2857748"/>
+                      <a:ext cx="3211076" cy="3521825"/>
                     </a:xfrm>
                     <a:prstGeom prst="rect">
                       <a:avLst/>
@@ -5123,51 +5121,6 @@
           <w:sz w:val="24"/>
           <w:szCs w:val="32"/>
         </w:rPr>
-        <w:t xml:space="preserve">Method Name </w:t>
-      </w:r>
-      <w:r>
-        <w:rPr>
-          <w:sz w:val="28"/>
-          <w:szCs w:val="36"/>
-        </w:rPr>
-        <w:t xml:space="preserve">: </w:t>
-      </w:r>
-      <w:r>
-        <w:rPr>
-          <w:sz w:val="24"/>
-          <w:szCs w:val="32"/>
-        </w:rPr>
-        <w:t>getProductID (): product</w:t>
-      </w:r>
-      <w:r>
-        <w:rPr>
-          <w:sz w:val="24"/>
-          <w:szCs w:val="32"/>
-        </w:rPr>
-        <w:br/>
-        <w:t>Description       : Get value of  productID  and use object from ProductClass</w:t>
-      </w:r>
-      <w:r>
-        <w:rPr>
-          <w:sz w:val="24"/>
-          <w:szCs w:val="32"/>
-        </w:rPr>
-        <w:br/>
-        <w:t>Return               : ProductID</w:t>
-      </w:r>
-    </w:p>
-    <w:p>
-      <w:pPr>
-        <w:rPr>
-          <w:sz w:val="24"/>
-          <w:szCs w:val="32"/>
-        </w:rPr>
-      </w:pPr>
-      <w:r>
-        <w:rPr>
-          <w:sz w:val="24"/>
-          <w:szCs w:val="32"/>
-        </w:rPr>
         <w:lastRenderedPageBreak/>
         <w:t xml:space="preserve">Method Name </w:t>
       </w:r>
@@ -5183,6 +5136,51 @@
           <w:sz w:val="24"/>
           <w:szCs w:val="32"/>
         </w:rPr>
+        <w:t>getProductID (): product</w:t>
+      </w:r>
+      <w:r>
+        <w:rPr>
+          <w:sz w:val="24"/>
+          <w:szCs w:val="32"/>
+        </w:rPr>
+        <w:br/>
+        <w:t>Description       : Get value of  productID  and use object from ProductClass</w:t>
+      </w:r>
+      <w:r>
+        <w:rPr>
+          <w:sz w:val="24"/>
+          <w:szCs w:val="32"/>
+        </w:rPr>
+        <w:br/>
+        <w:t>Return               : ProductID</w:t>
+      </w:r>
+    </w:p>
+    <w:p>
+      <w:pPr>
+        <w:rPr>
+          <w:sz w:val="24"/>
+          <w:szCs w:val="32"/>
+        </w:rPr>
+      </w:pPr>
+      <w:r>
+        <w:rPr>
+          <w:sz w:val="24"/>
+          <w:szCs w:val="32"/>
+        </w:rPr>
+        <w:t xml:space="preserve">Method Name </w:t>
+      </w:r>
+      <w:r>
+        <w:rPr>
+          <w:sz w:val="28"/>
+          <w:szCs w:val="36"/>
+        </w:rPr>
+        <w:t xml:space="preserve">: </w:t>
+      </w:r>
+      <w:r>
+        <w:rPr>
+          <w:sz w:val="24"/>
+          <w:szCs w:val="32"/>
+        </w:rPr>
         <w:t>set</w:t>
       </w:r>
       <w:r>
@@ -5499,6 +5497,52 @@
           <w:szCs w:val="32"/>
         </w:rPr>
       </w:pPr>
+      <w:r>
+        <w:rPr>
+          <w:sz w:val="24"/>
+          <w:szCs w:val="32"/>
+        </w:rPr>
+        <w:t xml:space="preserve">Method Name </w:t>
+      </w:r>
+      <w:r>
+        <w:rPr>
+          <w:sz w:val="28"/>
+          <w:szCs w:val="36"/>
+        </w:rPr>
+        <w:t xml:space="preserve">: </w:t>
+      </w:r>
+      <w:r>
+        <w:rPr>
+          <w:sz w:val="24"/>
+          <w:szCs w:val="32"/>
+        </w:rPr>
+        <w:t>printOrderID()</w:t>
+      </w:r>
+      <w:r>
+        <w:rPr>
+          <w:sz w:val="24"/>
+          <w:szCs w:val="32"/>
+        </w:rPr>
+        <w:br/>
+        <w:t>Description       : print ordered from user</w:t>
+      </w:r>
+      <w:r>
+        <w:rPr>
+          <w:sz w:val="24"/>
+          <w:szCs w:val="32"/>
+        </w:rPr>
+        <w:br/>
+        <w:t>Re</w:t>
+      </w:r>
+      <w:r>
+        <w:rPr>
+          <w:sz w:val="24"/>
+          <w:szCs w:val="32"/>
+        </w:rPr>
+        <w:t>turn               : print order id</w:t>
+      </w:r>
+      <w:bookmarkStart w:id="0" w:name="_GoBack"/>
+      <w:bookmarkEnd w:id="0"/>
     </w:p>
     <w:p>
       <w:pPr>
@@ -5615,7 +5659,6 @@
           <w:sz w:val="28"/>
           <w:szCs w:val="36"/>
         </w:rPr>
-        <w:lastRenderedPageBreak/>
         <w:t>CD-</w:t>
       </w:r>
       <w:r>
@@ -6295,6 +6338,13 @@
           <w:szCs w:val="32"/>
         </w:rPr>
         <w:br/>
+      </w:r>
+      <w:r>
+        <w:rPr>
+          <w:sz w:val="24"/>
+          <w:szCs w:val="32"/>
+        </w:rPr>
+        <w:lastRenderedPageBreak/>
         <w:t>Return               : ProductId</w:t>
       </w:r>
       <w:r>
@@ -6333,7 +6383,6 @@
           <w:sz w:val="24"/>
           <w:szCs w:val="32"/>
         </w:rPr>
-        <w:lastRenderedPageBreak/>
         <w:t xml:space="preserve">Method Name </w:t>
       </w:r>
       <w:r>
@@ -6803,7 +6852,6 @@
           <w:sz w:val="28"/>
           <w:szCs w:val="36"/>
         </w:rPr>
-        <w:lastRenderedPageBreak/>
         <w:t>CD-</w:t>
       </w:r>
       <w:r>
@@ -7684,6 +7732,7 @@
           <w:sz w:val="24"/>
           <w:szCs w:val="32"/>
         </w:rPr>
+        <w:lastRenderedPageBreak/>
         <w:t xml:space="preserve">Method Name </w:t>
       </w:r>
       <w:r>
@@ -8089,7 +8138,6 @@
         <w:rPr>
           <w:noProof/>
         </w:rPr>
-        <w:lastRenderedPageBreak/>
         <w:drawing>
           <wp:anchor distT="0" distB="0" distL="114300" distR="114300" simplePos="0" relativeHeight="251664384" behindDoc="1" locked="0" layoutInCell="1" allowOverlap="1" wp14:anchorId="65557A80" wp14:editId="1B497910">
             <wp:simplePos x="0" y="0"/>
@@ -8888,7 +8936,7 @@
             <w:szCs w:val="22"/>
             <w:lang w:val="th-TH"/>
           </w:rPr>
-          <w:t>3</w:t>
+          <w:t>10</w:t>
         </w:r>
         <w:r>
           <w:fldChar w:fldCharType="end"/>
@@ -9785,7 +9833,7 @@
 </file>
 
 <file path=customXml/itemProps1.xml><?xml version="1.0" encoding="utf-8"?>
-<ds:datastoreItem xmlns:ds="http://schemas.openxmlformats.org/officeDocument/2006/customXml" ds:itemID="{70F77C08-BFBB-490D-8DBE-6BB962741CBD}">
+<ds:datastoreItem xmlns:ds="http://schemas.openxmlformats.org/officeDocument/2006/customXml" ds:itemID="{3CB6617B-B264-44A5-A5AF-27C3645E1ED4}">
   <ds:schemaRefs>
     <ds:schemaRef ds:uri="http://schemas.openxmlformats.org/officeDocument/2006/bibliography"/>
   </ds:schemaRefs>

</xml_diff>